<commit_message>
Added todolist, ready for submission
</commit_message>
<xml_diff>
--- a/CitySim 2017 Master Test Plan_jackWaayer.docx
+++ b/CitySim 2017 Master Test Plan_jackWaayer.docx
@@ -2221,8 +2221,6 @@
         </w:rPr>
         <w:t>Findings Report</w:t>
       </w:r>
-      <w:bookmarkStart w:id="0" w:name="_GoBack"/>
-      <w:bookmarkEnd w:id="0"/>
     </w:p>
     <w:p>
       <w:pPr>
@@ -2846,8 +2844,10 @@
         <w:spacing w:after="0" w:line="240" w:lineRule="auto"/>
         <w:rPr>
           <w:rFonts w:eastAsia="Times New Roman" w:cstheme="minorHAnsi"/>
-          <w:sz w:val="24"/>
-          <w:szCs w:val="24"/>
+          <w:color w:val="000000"/>
+          <w:sz w:val="24"/>
+          <w:szCs w:val="24"/>
+          <w:shd w:val="clear" w:color="auto" w:fill="FFFFFF"/>
           <w:lang w:eastAsia="en-NZ"/>
         </w:rPr>
       </w:pPr>
@@ -2862,6 +2862,28 @@
         </w:rPr>
         <w:t>Git - Version 2.13.0</w:t>
       </w:r>
+    </w:p>
+    <w:p>
+      <w:pPr>
+        <w:spacing w:after="0" w:line="240" w:lineRule="auto"/>
+        <w:rPr>
+          <w:rFonts w:eastAsia="Times New Roman" w:cstheme="minorHAnsi"/>
+          <w:sz w:val="24"/>
+          <w:szCs w:val="24"/>
+          <w:lang w:eastAsia="en-NZ"/>
+        </w:rPr>
+      </w:pPr>
+      <w:r>
+        <w:rPr>
+          <w:rFonts w:eastAsia="Times New Roman" w:cstheme="minorHAnsi"/>
+          <w:sz w:val="24"/>
+          <w:szCs w:val="24"/>
+          <w:lang w:eastAsia="en-NZ"/>
+        </w:rPr>
+        <w:t>Moq.4.7.25</w:t>
+      </w:r>
+      <w:bookmarkStart w:id="0" w:name="_GoBack"/>
+      <w:bookmarkEnd w:id="0"/>
     </w:p>
     <w:p>
       <w:pPr>

</xml_diff>